<commit_message>
Muchos cambios, 20 objetos de métodos cargados (modelos)
</commit_message>
<xml_diff>
--- a/src/main/resources/documentos/METODOS/FRA-DSC-001.docx
+++ b/src/main/resources/documentos/METODOS/FRA-DSC-001.docx
@@ -2195,20 +2195,6 @@
             </w:tcBorders>
             <w:shd w:val="clear" w:color="auto" w:fill="auto"/>
           </w:tcPr>
-          <w:p>
-            <w:pPr>
-              <w:pStyle w:val="Encabezado"/>
-              <w:tabs>
-                <w:tab w:val="right" w:pos="567"/>
-              </w:tabs>
-              <w:jc w:val="center"/>
-              <w:rPr>
-                <w:rFonts w:cs="Arial"/>
-                <w:b w:val="0"/>
-                <w:szCs w:val="20"/>
-              </w:rPr>
-            </w:pPr>
-          </w:p>
           <w:p>
             <w:pPr>
               <w:pStyle w:val="Encabezado"/>

</xml_diff>